<commit_message>
fix(design-system): remove dynamic font_family tokens and fix button references
Deleted font_family from dynamic typography files, updated all references to static tokens, fixed button_aug typography references.

OUI-4019
</commit_message>
<xml_diff>
--- a/projects/design-system/_temp_doc/component-size-categorization-matrix.docx
+++ b/projects/design-system/_temp_doc/component-size-categorization-matrix.docx
@@ -100,7 +100,7 @@
           <w:b/>
           <w:sz w:val="24"/>
         </w:rPr>
-        <w:t>🎯 Categorization Framework</w:t>
+        <w:t>**Goal:** Categorization Framework</w:t>
       </w:r>
     </w:p>
     <w:p>
@@ -196,7 +196,7 @@
           <w:b/>
           <w:sz w:val="24"/>
         </w:rPr>
-        <w:t>📊 Component Classification Matrix</w:t>
+        <w:t>**Summary:** Component Classification Matrix</w:t>
       </w:r>
     </w:p>
     <w:p>
@@ -209,7 +209,7 @@
           <w:b/>
           <w:sz w:val="22"/>
         </w:rPr>
-        <w:t>**FREE Components** ✅</w:t>
+        <w:t>**FREE Components** **Success:**</w:t>
       </w:r>
     </w:p>
     <w:tbl>
@@ -806,7 +806,7 @@
           <w:b/>
           <w:sz w:val="22"/>
         </w:rPr>
-        <w:t>**LOCKED Components** 🔒</w:t>
+        <w:t>**LOCKED Components** **Security:**</w:t>
       </w:r>
     </w:p>
     <w:tbl>
@@ -1403,7 +1403,7 @@
           <w:b/>
           <w:sz w:val="24"/>
         </w:rPr>
-        <w:t>🏗️ Hybrid Components (Context-Aware)</w:t>
+        <w:t>**Architecture:** Hybrid Components (Context-Aware)</w:t>
       </w:r>
     </w:p>
     <w:p>
@@ -1416,7 +1416,7 @@
           <w:b/>
           <w:sz w:val="22"/>
         </w:rPr>
-        <w:t>**Button Group** 🔄</w:t>
+        <w:t>**Button Group** **Process:**</w:t>
       </w:r>
     </w:p>
     <w:p>
@@ -1465,7 +1465,7 @@
           <w:b/>
           <w:sz w:val="22"/>
         </w:rPr>
-        <w:t>**Form Fields** 🔄</w:t>
+        <w:t>**Form Fields** **Process:**</w:t>
       </w:r>
     </w:p>
     <w:p>
@@ -1514,7 +1514,7 @@
           <w:b/>
           <w:sz w:val="22"/>
         </w:rPr>
-        <w:t>**Modal/Dialog** 🔄</w:t>
+        <w:t>**Modal/Dialog** **Process:**</w:t>
       </w:r>
     </w:p>
     <w:p>
@@ -1572,7 +1572,7 @@
           <w:b/>
           <w:sz w:val="24"/>
         </w:rPr>
-        <w:t>🧩 Nesting Scenarios Analysis</w:t>
+        <w:t>**Note:** Nesting Scenarios Analysis</w:t>
       </w:r>
     </w:p>
     <w:p>
@@ -1814,7 +1814,7 @@
           <w:b/>
           <w:sz w:val="24"/>
         </w:rPr>
-        <w:t>🎯 Size Inheritance Rules</w:t>
+        <w:t>**Goal:** Size Inheritance Rules</w:t>
       </w:r>
     </w:p>
     <w:p>
@@ -2032,7 +2032,7 @@
           <w:b/>
           <w:sz w:val="24"/>
         </w:rPr>
-        <w:t>💡 Token Architecture Implications</w:t>
+        <w:t>**Tip:** Token Architecture Implications</w:t>
       </w:r>
     </w:p>
     <w:p>
@@ -2272,7 +2272,7 @@
           <w:b/>
           <w:sz w:val="24"/>
         </w:rPr>
-        <w:t>🔍 Competitive Validation</w:t>
+        <w:t>**Analysis:** Competitive Validation</w:t>
       </w:r>
     </w:p>
     <w:p>
@@ -2479,7 +2479,7 @@
         <w:rFonts w:ascii="Helvetica" w:hAnsi="Helvetica"/>
         <w:sz w:val="18"/>
       </w:rPr>
-      <w:t>component-size-categorization-matrix | Last edited: 2025-09-07 12:53 | Page [X] of [Y]</w:t>
+      <w:t>component-size-categorization-matrix | Last edited: 2025-09-12 17:37 | Page [X] of [Y]</w:t>
     </w:r>
   </w:p>
 </w:ftr>

</xml_diff>